<commit_message>
Minor corrections to Release notes from rUTH
</commit_message>
<xml_diff>
--- a/doc/release/HPC DME Release Notes 1.16.0.docx
+++ b/doc/release/HPC DME Release Notes 1.16.0.docx
@@ -592,15 +592,33 @@
                 <w:sz w:val="28"/>
                 <w:szCs w:val="28"/>
               </w:rPr>
-              <w:t>DME stores and ass</w:t>
-            </w:r>
-            <w:r>
-              <w:rPr>
-                <w:rFonts w:cstheme="minorHAnsi"/>
-                <w:sz w:val="28"/>
-                <w:szCs w:val="28"/>
-              </w:rPr>
-              <w:t>ociates user defined metadata with</w:t>
+              <w:t xml:space="preserve">DME stores and </w:t>
+            </w:r>
+            <w:proofErr w:type="gramStart"/>
+            <w:r>
+              <w:rPr>
+                <w:rFonts w:cstheme="minorHAnsi"/>
+                <w:sz w:val="28"/>
+                <w:szCs w:val="28"/>
+              </w:rPr>
+              <w:t>ass</w:t>
+            </w:r>
+            <w:r>
+              <w:rPr>
+                <w:rFonts w:cstheme="minorHAnsi"/>
+                <w:sz w:val="28"/>
+                <w:szCs w:val="28"/>
+              </w:rPr>
+              <w:t>ociates</w:t>
+            </w:r>
+            <w:proofErr w:type="gramEnd"/>
+            <w:r>
+              <w:rPr>
+                <w:rFonts w:cstheme="minorHAnsi"/>
+                <w:sz w:val="28"/>
+                <w:szCs w:val="28"/>
+              </w:rPr>
+              <w:t xml:space="preserve"> user defined metadata with</w:t>
             </w:r>
             <w:r>
               <w:rPr>
@@ -1382,7 +1400,45 @@
                 <w:sz w:val="28"/>
                 <w:szCs w:val="28"/>
               </w:rPr>
-              <w:t>The following features enhancements and bug fixes have been incorporated in this release:</w:t>
+              <w:t>The following features</w:t>
+            </w:r>
+            <w:bookmarkStart w:id="0" w:name="_GoBack"/>
+            <w:ins w:id="1" w:author="Frost, Ruth (NIH/NCI) [C]" w:date="2019-08-22T08:22:00Z">
+              <w:r>
+                <w:rPr>
+                  <w:rFonts w:cstheme="minorHAnsi"/>
+                  <w:sz w:val="28"/>
+                  <w:szCs w:val="28"/>
+                </w:rPr>
+                <w:t>,</w:t>
+              </w:r>
+            </w:ins>
+            <w:bookmarkEnd w:id="0"/>
+            <w:r>
+              <w:rPr>
+                <w:rFonts w:cstheme="minorHAnsi"/>
+                <w:sz w:val="28"/>
+                <w:szCs w:val="28"/>
+              </w:rPr>
+              <w:t xml:space="preserve"> enhancements</w:t>
+            </w:r>
+            <w:ins w:id="2" w:author="Frost, Ruth (NIH/NCI) [C]" w:date="2019-08-22T08:22:00Z">
+              <w:r>
+                <w:rPr>
+                  <w:rFonts w:cstheme="minorHAnsi"/>
+                  <w:sz w:val="28"/>
+                  <w:szCs w:val="28"/>
+                </w:rPr>
+                <w:t>,</w:t>
+              </w:r>
+            </w:ins>
+            <w:r>
+              <w:rPr>
+                <w:rFonts w:cstheme="minorHAnsi"/>
+                <w:sz w:val="28"/>
+                <w:szCs w:val="28"/>
+              </w:rPr>
+              <w:t xml:space="preserve"> and bug fixes have been incorporated in this release:</w:t>
             </w:r>
           </w:p>
           <w:p>
@@ -1716,7 +1772,23 @@
                 <w:sz w:val="28"/>
                 <w:szCs w:val="28"/>
               </w:rPr>
-              <w:t xml:space="preserve"> new endpoint in the Web App. for 302 redirects to DME</w:t>
+              <w:t xml:space="preserve"> new endpoint in the Web App</w:t>
+            </w:r>
+            <w:del w:id="3" w:author="Frost, Ruth (NIH/NCI) [C]" w:date="2019-08-22T08:22:00Z">
+              <w:r>
+                <w:rPr>
+                  <w:sz w:val="28"/>
+                  <w:szCs w:val="28"/>
+                </w:rPr>
+                <w:delText>.</w:delText>
+              </w:r>
+            </w:del>
+            <w:r>
+              <w:rPr>
+                <w:sz w:val="28"/>
+                <w:szCs w:val="28"/>
+              </w:rPr>
+              <w:t xml:space="preserve"> for 302 redirects to DME</w:t>
             </w:r>
             <w:r>
               <w:rPr>
@@ -2098,7 +2170,23 @@
                 <w:sz w:val="28"/>
                 <w:szCs w:val="28"/>
               </w:rPr>
-              <w:t xml:space="preserve"> display Select </w:t>
+              <w:t xml:space="preserve"> display </w:t>
+            </w:r>
+            <w:ins w:id="4" w:author="Frost, Ruth (NIH/NCI) [C]" w:date="2019-08-22T08:23:00Z">
+              <w:r>
+                <w:rPr>
+                  <w:sz w:val="28"/>
+                  <w:szCs w:val="28"/>
+                </w:rPr>
+                <w:t xml:space="preserve">of </w:t>
+              </w:r>
+            </w:ins>
+            <w:r>
+              <w:rPr>
+                <w:sz w:val="28"/>
+                <w:szCs w:val="28"/>
+              </w:rPr>
+              <w:t xml:space="preserve">Select </w:t>
             </w:r>
             <w:r>
               <w:rPr>
@@ -2343,6 +2431,15 @@
               </w:rPr>
               <w:t xml:space="preserve">ropdown menu </w:t>
             </w:r>
+            <w:ins w:id="5" w:author="Frost, Ruth (NIH/NCI) [C]" w:date="2019-08-22T08:23:00Z">
+              <w:r>
+                <w:rPr>
+                  <w:sz w:val="28"/>
+                  <w:szCs w:val="28"/>
+                </w:rPr>
+                <w:t>(</w:t>
+              </w:r>
+            </w:ins>
             <w:r>
               <w:rPr>
                 <w:sz w:val="28"/>
@@ -2656,8 +2753,6 @@
               </w:rPr>
               <w:t xml:space="preserve">frequently </w:t>
             </w:r>
-            <w:bookmarkStart w:id="0" w:name="_GoBack"/>
-            <w:bookmarkEnd w:id="0"/>
             <w:r>
               <w:rPr>
                 <w:sz w:val="28"/>
@@ -2849,7 +2944,60 @@
                 <w:sz w:val="28"/>
                 <w:szCs w:val="28"/>
               </w:rPr>
-              <w:t>Reduced time to login to the web application through caching and just in time retrieval of config data.</w:t>
+              <w:t xml:space="preserve">Reduced time to login to the web application through caching and </w:t>
+            </w:r>
+            <w:del w:id="6" w:author="Frost, Ruth (NIH/NCI) [C]" w:date="2019-08-22T08:25:00Z">
+              <w:r>
+                <w:rPr>
+                  <w:sz w:val="28"/>
+                  <w:szCs w:val="28"/>
+                </w:rPr>
+                <w:delText xml:space="preserve">just in time </w:delText>
+              </w:r>
+            </w:del>
+            <w:ins w:id="7" w:author="Frost, Ruth (NIH/NCI) [C]" w:date="2019-08-22T08:25:00Z">
+              <w:r>
+                <w:rPr>
+                  <w:sz w:val="28"/>
+                  <w:szCs w:val="28"/>
+                </w:rPr>
+                <w:t>just</w:t>
+              </w:r>
+              <w:r>
+                <w:rPr>
+                  <w:sz w:val="28"/>
+                  <w:szCs w:val="28"/>
+                </w:rPr>
+                <w:t>-</w:t>
+              </w:r>
+              <w:r>
+                <w:rPr>
+                  <w:sz w:val="28"/>
+                  <w:szCs w:val="28"/>
+                </w:rPr>
+                <w:t>in</w:t>
+              </w:r>
+              <w:r>
+                <w:rPr>
+                  <w:sz w:val="28"/>
+                  <w:szCs w:val="28"/>
+                </w:rPr>
+                <w:t>-</w:t>
+              </w:r>
+              <w:r>
+                <w:rPr>
+                  <w:sz w:val="28"/>
+                  <w:szCs w:val="28"/>
+                </w:rPr>
+                <w:t xml:space="preserve">time </w:t>
+              </w:r>
+            </w:ins>
+            <w:r>
+              <w:rPr>
+                <w:sz w:val="28"/>
+                <w:szCs w:val="28"/>
+              </w:rPr>
+              <w:t>retrieval of config data.</w:t>
             </w:r>
             <w:r>
               <w:rPr>
@@ -3127,7 +3275,33 @@
                 <w:sz w:val="28"/>
                 <w:szCs w:val="28"/>
               </w:rPr>
-              <w:t xml:space="preserve">For instructions on how to use the Web User Interface, please visit </w:t>
+              <w:t>For instructions on how to use the Web User Interface</w:t>
+            </w:r>
+            <w:ins w:id="8" w:author="Frost, Ruth (NIH/NCI) [C]" w:date="2019-08-22T08:25:00Z">
+              <w:r>
+                <w:rPr>
+                  <w:rFonts w:cstheme="minorHAnsi"/>
+                  <w:sz w:val="28"/>
+                  <w:szCs w:val="28"/>
+                </w:rPr>
+                <w:t xml:space="preserve"> or </w:t>
+              </w:r>
+              <w:r>
+                <w:rPr>
+                  <w:rFonts w:cstheme="minorHAnsi"/>
+                  <w:sz w:val="28"/>
+                  <w:szCs w:val="28"/>
+                </w:rPr>
+                <w:t>Command Line Utilities (CLU)</w:t>
+              </w:r>
+            </w:ins>
+            <w:r>
+              <w:rPr>
+                <w:rFonts w:cstheme="minorHAnsi"/>
+                <w:sz w:val="28"/>
+                <w:szCs w:val="28"/>
+              </w:rPr>
+              <w:t xml:space="preserve">, please visit </w:t>
             </w:r>
             <w:hyperlink r:id="rId6" w:history="1">
               <w:r>
@@ -3162,29 +3336,45 @@
           <w:p>
             <w:pPr>
               <w:rPr>
-                <w:rFonts w:cstheme="minorHAnsi"/>
-                <w:sz w:val="28"/>
-                <w:szCs w:val="28"/>
-              </w:rPr>
-            </w:pPr>
-            <w:r>
-              <w:rPr>
-                <w:rFonts w:cstheme="minorHAnsi"/>
-                <w:sz w:val="28"/>
-                <w:szCs w:val="28"/>
-              </w:rPr>
-              <w:t>For the CLU command usage instructions, please refer to the DME User Guide located at</w:t>
-            </w:r>
-          </w:p>
-          <w:p>
-            <w:pPr>
-              <w:rPr>
-                <w:rFonts w:cstheme="minorHAnsi"/>
-                <w:sz w:val="28"/>
-                <w:szCs w:val="28"/>
-              </w:rPr>
-            </w:pPr>
-            <w:hyperlink r:id="rId7" w:history="1">
+                <w:del w:id="9" w:author="Frost, Ruth (NIH/NCI) [C]" w:date="2019-08-22T08:25:00Z"/>
+                <w:rFonts w:cstheme="minorHAnsi"/>
+                <w:sz w:val="28"/>
+                <w:szCs w:val="28"/>
+              </w:rPr>
+            </w:pPr>
+            <w:del w:id="10" w:author="Frost, Ruth (NIH/NCI) [C]" w:date="2019-08-22T08:25:00Z">
+              <w:r>
+                <w:rPr>
+                  <w:rFonts w:cstheme="minorHAnsi"/>
+                  <w:sz w:val="28"/>
+                  <w:szCs w:val="28"/>
+                </w:rPr>
+                <w:delText>For the CLU command usage instructions, please refer to the DME User Guide located at</w:delText>
+              </w:r>
+            </w:del>
+          </w:p>
+          <w:p>
+            <w:pPr>
+              <w:rPr>
+                <w:del w:id="11" w:author="Frost, Ruth (NIH/NCI) [C]" w:date="2019-08-22T08:25:00Z"/>
+                <w:rFonts w:cstheme="minorHAnsi"/>
+                <w:sz w:val="28"/>
+                <w:szCs w:val="28"/>
+              </w:rPr>
+            </w:pPr>
+            <w:del w:id="12" w:author="Frost, Ruth (NIH/NCI) [C]" w:date="2019-08-22T08:25:00Z">
+              <w:r>
+                <w:fldChar w:fldCharType="begin"/>
+              </w:r>
+              <w:r>
+                <w:delInstrText xml:space="preserve"> HYPERLINK "https://github.com/CBIIT/</w:delInstrText>
+              </w:r>
+              <w:r>
+                <w:delInstrText xml:space="preserve">HPC_DME_APIs/blob/master/doc/guides/HPC_User_Guide.docx" </w:delInstrText>
+              </w:r>
+              <w:r>
+                <w:fldChar w:fldCharType="separate"/>
+              </w:r>
               <w:r>
                 <w:rPr>
                   <w:rStyle w:val="Hyperlink"/>
@@ -3192,9 +3382,18 @@
                   <w:sz w:val="28"/>
                   <w:szCs w:val="28"/>
                 </w:rPr>
-                <w:t>https://github.com/CBIIT/HPC_DME_APIs/blob/master/doc/guides/HPC_User_Guide.docx</w:t>
+                <w:delText>https://github.com/CBIIT/HPC_DME_APIs/blob/master/doc/guides/HPC_User_Guide.docx</w:delText>
               </w:r>
-            </w:hyperlink>
+              <w:r>
+                <w:rPr>
+                  <w:rStyle w:val="Hyperlink"/>
+                  <w:rFonts w:cstheme="minorHAnsi"/>
+                  <w:sz w:val="28"/>
+                  <w:szCs w:val="28"/>
+                </w:rPr>
+                <w:fldChar w:fldCharType="end"/>
+              </w:r>
+            </w:del>
           </w:p>
           <w:p>
             <w:pPr>
@@ -3230,7 +3429,7 @@
                 <w:szCs w:val="28"/>
               </w:rPr>
             </w:pPr>
-            <w:hyperlink r:id="rId8" w:history="1">
+            <w:hyperlink r:id="rId7" w:history="1">
               <w:r>
                 <w:rPr>
                   <w:rStyle w:val="Hyperlink"/>
@@ -3285,7 +3484,7 @@
                 <w:u w:val="single"/>
               </w:rPr>
             </w:pPr>
-            <w:hyperlink r:id="rId9" w:history="1">
+            <w:hyperlink r:id="rId8" w:history="1">
               <w:r>
                 <w:rPr>
                   <w:rStyle w:val="Hyperlink"/>
@@ -3459,18 +3658,28 @@
                 <w:sz w:val="28"/>
                 <w:szCs w:val="28"/>
               </w:rPr>
-              <w:t>User Guide (for Web Interface only presently)</w:t>
-            </w:r>
-          </w:p>
-          <w:p>
-            <w:pPr>
-              <w:rPr>
-                <w:rFonts w:cstheme="minorHAnsi"/>
-                <w:sz w:val="28"/>
-                <w:szCs w:val="28"/>
-              </w:rPr>
-            </w:pPr>
-            <w:hyperlink r:id="rId10" w:history="1">
+              <w:t xml:space="preserve">User Guide </w:t>
+            </w:r>
+            <w:del w:id="13" w:author="Frost, Ruth (NIH/NCI) [C]" w:date="2019-08-22T08:26:00Z">
+              <w:r>
+                <w:rPr>
+                  <w:rFonts w:cstheme="minorHAnsi"/>
+                  <w:sz w:val="28"/>
+                  <w:szCs w:val="28"/>
+                </w:rPr>
+                <w:delText>(for Web Interface only presently)</w:delText>
+              </w:r>
+            </w:del>
+          </w:p>
+          <w:p>
+            <w:pPr>
+              <w:rPr>
+                <w:rFonts w:cstheme="minorHAnsi"/>
+                <w:sz w:val="28"/>
+                <w:szCs w:val="28"/>
+              </w:rPr>
+            </w:pPr>
+            <w:hyperlink r:id="rId9" w:history="1">
               <w:r>
                 <w:rPr>
                   <w:rStyle w:val="Hyperlink"/>
@@ -3524,7 +3733,7 @@
                 <w:szCs w:val="28"/>
               </w:rPr>
             </w:pPr>
-            <w:hyperlink r:id="rId11" w:history="1">
+            <w:hyperlink r:id="rId10" w:history="1">
               <w:r>
                 <w:rPr>
                   <w:rStyle w:val="Hyperlink"/>
@@ -3570,7 +3779,7 @@
                 <w:szCs w:val="28"/>
               </w:rPr>
             </w:pPr>
-            <w:hyperlink r:id="rId12" w:history="1">
+            <w:hyperlink r:id="rId11" w:history="1">
               <w:r>
                 <w:rPr>
                   <w:rStyle w:val="Hyperlink"/>
@@ -3626,7 +3835,7 @@
                 <w:szCs w:val="28"/>
               </w:rPr>
             </w:pPr>
-            <w:hyperlink r:id="rId13" w:history="1">
+            <w:hyperlink r:id="rId12" w:history="1">
               <w:r>
                 <w:rPr>
                   <w:rStyle w:val="Hyperlink"/>
@@ -3688,7 +3897,7 @@
                 <w:szCs w:val="28"/>
               </w:rPr>
             </w:pPr>
-            <w:hyperlink r:id="rId14" w:history="1">
+            <w:hyperlink r:id="rId13" w:history="1">
               <w:r>
                 <w:rPr>
                   <w:rStyle w:val="Hyperlink"/>
@@ -3746,7 +3955,7 @@
                 <w:szCs w:val="28"/>
               </w:rPr>
             </w:pPr>
-            <w:hyperlink r:id="rId15" w:history="1">
+            <w:hyperlink r:id="rId14" w:history="1">
               <w:r>
                 <w:rPr>
                   <w:rStyle w:val="Hyperlink"/>
@@ -6320,6 +6529,14 @@
 </w:numbering>
 </file>
 
+<file path=word/people.xml><?xml version="1.0" encoding="utf-8"?>
+<w15:people xmlns:wpc="http://schemas.microsoft.com/office/word/2010/wordprocessingCanvas" xmlns:cx="http://schemas.microsoft.com/office/drawing/2014/chartex" xmlns:cx1="http://schemas.microsoft.com/office/drawing/2015/9/8/chartex" xmlns:cx2="http://schemas.microsoft.com/office/drawing/2015/10/21/chartex" xmlns:cx3="http://schemas.microsoft.com/office/drawing/2016/5/9/chartex" xmlns:cx4="http://schemas.microsoft.com/office/drawing/2016/5/10/chartex" xmlns:cx5="http://schemas.microsoft.com/office/drawing/2016/5/11/chartex" xmlns:cx6="http://schemas.microsoft.com/office/drawing/2016/5/12/chartex" xmlns:cx7="http://schemas.microsoft.com/office/drawing/2016/5/13/chartex" xmlns:cx8="http://schemas.microsoft.com/office/drawing/2016/5/14/chartex" xmlns:mc="http://schemas.openxmlformats.org/markup-compatibility/2006" xmlns:aink="http://schemas.microsoft.com/office/drawing/2016/ink" xmlns:am3d="http://schemas.microsoft.com/office/drawing/2017/model3d" xmlns:o="urn:schemas-microsoft-com:office:office" xmlns:r="http://schemas.openxmlformats.org/officeDocument/2006/relationships" xmlns:m="http://schemas.openxmlformats.org/officeDocument/2006/math" xmlns:v="urn:schemas-microsoft-com:vml" xmlns:wp14="http://schemas.microsoft.com/office/word/2010/wordprocessingDrawing" xmlns:wp="http://schemas.openxmlformats.org/drawingml/2006/wordprocessingDrawing" xmlns:w10="urn:schemas-microsoft-com:office:word" xmlns:w="http://schemas.openxmlformats.org/wordprocessingml/2006/main" xmlns:w14="http://schemas.microsoft.com/office/word/2010/wordml" xmlns:w15="http://schemas.microsoft.com/office/word/2012/wordml" xmlns:w16cid="http://schemas.microsoft.com/office/word/2016/wordml/cid" xmlns:w16se="http://schemas.microsoft.com/office/word/2015/wordml/symex" xmlns:wpg="http://schemas.microsoft.com/office/word/2010/wordprocessingGroup" xmlns:wpi="http://schemas.microsoft.com/office/word/2010/wordprocessingInk" xmlns:wne="http://schemas.microsoft.com/office/word/2006/wordml" xmlns:wps="http://schemas.microsoft.com/office/word/2010/wordprocessingShape" mc:Ignorable="w14 w15 w16se w16cid wp14">
+  <w15:person w15:author="Frost, Ruth (NIH/NCI) [C]">
+    <w15:presenceInfo w15:providerId="AD" w15:userId="S::frostrs@nih.gov::e86f5093-f09a-4441-8b8c-2bc0fea2de9d"/>
+  </w15:person>
+</w15:people>
+</file>
+
 <file path=word/styles.xml><?xml version="1.0" encoding="utf-8"?>
 <w:styles xmlns:mc="http://schemas.openxmlformats.org/markup-compatibility/2006" xmlns:r="http://schemas.openxmlformats.org/officeDocument/2006/relationships" xmlns:w="http://schemas.openxmlformats.org/wordprocessingml/2006/main" xmlns:w14="http://schemas.microsoft.com/office/word/2010/wordml" xmlns:w15="http://schemas.microsoft.com/office/word/2012/wordml" xmlns:w16cid="http://schemas.microsoft.com/office/word/2016/wordml/cid" xmlns:w16se="http://schemas.microsoft.com/office/word/2015/wordml/symex" mc:Ignorable="w14 w15 w16se w16cid">
   <w:docDefaults>
@@ -6337,7 +6554,7 @@
       </w:pPr>
     </w:pPrDefault>
   </w:docDefaults>
-  <w:latentStyles w:defLockedState="0" w:defUIPriority="99" w:defSemiHidden="0" w:defUnhideWhenUsed="0" w:defQFormat="0" w:count="377">
+  <w:latentStyles w:defLockedState="0" w:defUIPriority="99" w:defSemiHidden="0" w:defUnhideWhenUsed="0" w:defQFormat="0" w:count="375">
     <w:lsdException w:name="Normal" w:uiPriority="0" w:qFormat="1"/>
     <w:lsdException w:name="heading 1" w:uiPriority="9" w:qFormat="1"/>
     <w:lsdException w:name="heading 2" w:semiHidden="1" w:uiPriority="9" w:unhideWhenUsed="1" w:qFormat="1"/>
@@ -6711,8 +6928,6 @@
     <w:lsdException w:name="List Table 7 Colorful Accent 6" w:uiPriority="52"/>
     <w:lsdException w:name="Mention" w:semiHidden="1" w:unhideWhenUsed="1"/>
     <w:lsdException w:name="Smart Hyperlink" w:semiHidden="1" w:unhideWhenUsed="1"/>
-    <w:lsdException w:name="Smart Link" w:semiHidden="1" w:unhideWhenUsed="1"/>
-    <w:lsdException w:name="Smart Link Error" w:semiHidden="1" w:unhideWhenUsed="1"/>
   </w:latentStyles>
   <w:style w:type="paragraph" w:default="1" w:styleId="Normal">
     <w:name w:val="Normal"/>

</xml_diff>